<commit_message>
updating apple trading hackathon
</commit_message>
<xml_diff>
--- a/notebooks_hackathons/Flier_Hackathon_Apple_Trading.docx
+++ b/notebooks_hackathons/Flier_Hackathon_Apple_Trading.docx
@@ -6,82 +6,83 @@
       <w:pPr>
         <w:shd w:val="clear" w:color="auto" w:fill="FFFFFF"/>
         <w:spacing w:before="153"/>
+        <w:jc w:val="center"/>
         <w:outlineLvl w:val="1"/>
         <w:rPr>
-          <w:rFonts w:ascii="Helvetica Neue" w:eastAsia="Times New Roman" w:hAnsi="Helvetica Neue" w:cs="Times New Roman"/>
+          <w:rFonts w:ascii="Helvetica" w:eastAsia="Times New Roman" w:hAnsi="Helvetica" w:cs="Times New Roman"/>
           <w:b/>
           <w:bCs/>
           <w:color w:val="000000"/>
-          <w:sz w:val="33"/>
-          <w:szCs w:val="33"/>
+          <w:sz w:val="28"/>
+          <w:szCs w:val="28"/>
         </w:rPr>
       </w:pPr>
       <w:r>
         <w:rPr>
-          <w:rFonts w:ascii="Helvetica Neue" w:eastAsia="Times New Roman" w:hAnsi="Helvetica Neue" w:cs="Times New Roman"/>
+          <w:rFonts w:ascii="Helvetica" w:eastAsia="Times New Roman" w:hAnsi="Helvetica" w:cs="Times New Roman"/>
           <w:b/>
           <w:bCs/>
           <w:color w:val="000000"/>
-          <w:sz w:val="33"/>
-          <w:szCs w:val="33"/>
+          <w:sz w:val="28"/>
+          <w:szCs w:val="28"/>
         </w:rPr>
         <w:t xml:space="preserve">Hackathon </w:t>
       </w:r>
       <w:r>
         <w:rPr>
-          <w:rFonts w:ascii="Helvetica Neue" w:eastAsia="Times New Roman" w:hAnsi="Helvetica Neue" w:cs="Times New Roman"/>
+          <w:rFonts w:ascii="Helvetica" w:eastAsia="Times New Roman" w:hAnsi="Helvetica" w:cs="Times New Roman"/>
           <w:b/>
           <w:bCs/>
           <w:color w:val="000000"/>
-          <w:sz w:val="33"/>
-          <w:szCs w:val="33"/>
+          <w:sz w:val="28"/>
+          <w:szCs w:val="28"/>
         </w:rPr>
         <w:t>Agent-Based Modeling</w:t>
       </w:r>
       <w:r>
         <w:rPr>
-          <w:rFonts w:ascii="Helvetica Neue" w:eastAsia="Times New Roman" w:hAnsi="Helvetica Neue" w:cs="Times New Roman"/>
+          <w:rFonts w:ascii="Helvetica" w:eastAsia="Times New Roman" w:hAnsi="Helvetica" w:cs="Times New Roman"/>
           <w:b/>
           <w:bCs/>
           <w:color w:val="000000"/>
-          <w:sz w:val="33"/>
-          <w:szCs w:val="33"/>
+          <w:sz w:val="28"/>
+          <w:szCs w:val="28"/>
         </w:rPr>
         <w:t xml:space="preserve">:  </w:t>
       </w:r>
       <w:r>
         <w:rPr>
-          <w:rFonts w:ascii="Helvetica Neue" w:eastAsia="Times New Roman" w:hAnsi="Helvetica Neue" w:cs="Times New Roman"/>
+          <w:rFonts w:ascii="Helvetica" w:eastAsia="Times New Roman" w:hAnsi="Helvetica" w:cs="Times New Roman"/>
           <w:b/>
           <w:bCs/>
           <w:color w:val="000000"/>
-          <w:sz w:val="33"/>
-          <w:szCs w:val="33"/>
+          <w:sz w:val="28"/>
+          <w:szCs w:val="28"/>
         </w:rPr>
         <w:br/>
         <w:t>A</w:t>
       </w:r>
       <w:r>
         <w:rPr>
-          <w:rFonts w:ascii="Helvetica Neue" w:eastAsia="Times New Roman" w:hAnsi="Helvetica Neue" w:cs="Times New Roman"/>
+          <w:rFonts w:ascii="Helvetica" w:eastAsia="Times New Roman" w:hAnsi="Helvetica" w:cs="Times New Roman"/>
           <w:b/>
           <w:bCs/>
           <w:color w:val="000000"/>
-          <w:sz w:val="33"/>
-          <w:szCs w:val="33"/>
+          <w:sz w:val="28"/>
+          <w:szCs w:val="28"/>
         </w:rPr>
         <w:t xml:space="preserve">pple Trading </w:t>
       </w:r>
       <w:r>
         <w:rPr>
-          <w:rFonts w:ascii="Helvetica Neue" w:eastAsia="Times New Roman" w:hAnsi="Helvetica Neue" w:cs="Times New Roman"/>
+          <w:rFonts w:ascii="Helvetica" w:eastAsia="Times New Roman" w:hAnsi="Helvetica" w:cs="Times New Roman"/>
           <w:b/>
           <w:bCs/>
           <w:color w:val="000000"/>
-          <w:sz w:val="33"/>
-          <w:szCs w:val="33"/>
-        </w:rPr>
-        <w:t xml:space="preserve">Hackathon for Beginning Programmers </w:t>
+          <w:sz w:val="28"/>
+          <w:szCs w:val="28"/>
+        </w:rPr>
+        <w:t>Hackathon for Beginning Programmers</w:t>
       </w:r>
     </w:p>
     <w:p>
@@ -89,7 +90,7 @@
         <w:shd w:val="clear" w:color="auto" w:fill="FFFFFF"/>
         <w:spacing w:before="240"/>
         <w:rPr>
-          <w:rFonts w:ascii="Helvetica Neue" w:eastAsia="Times New Roman" w:hAnsi="Helvetica Neue" w:cs="Times New Roman"/>
+          <w:rFonts w:ascii="Helvetica" w:eastAsia="Times New Roman" w:hAnsi="Helvetica" w:cs="Times New Roman"/>
           <w:color w:val="000000"/>
           <w:sz w:val="21"/>
           <w:szCs w:val="21"/>
@@ -97,7 +98,7 @@
       </w:pPr>
       <w:r>
         <w:rPr>
-          <w:rFonts w:ascii="Helvetica Neue" w:eastAsia="Times New Roman" w:hAnsi="Helvetica Neue" w:cs="Times New Roman"/>
+          <w:rFonts w:ascii="Helvetica" w:eastAsia="Times New Roman" w:hAnsi="Helvetica" w:cs="Times New Roman"/>
           <w:color w:val="000000"/>
           <w:sz w:val="21"/>
           <w:szCs w:val="21"/>
@@ -106,7 +107,7 @@
       </w:r>
       <w:r>
         <w:rPr>
-          <w:rFonts w:ascii="Helvetica Neue" w:eastAsia="Times New Roman" w:hAnsi="Helvetica Neue" w:cs="Times New Roman"/>
+          <w:rFonts w:ascii="Helvetica" w:eastAsia="Times New Roman" w:hAnsi="Helvetica" w:cs="Times New Roman"/>
           <w:color w:val="000000"/>
           <w:sz w:val="21"/>
           <w:szCs w:val="21"/>
@@ -115,7 +116,7 @@
       </w:r>
       <w:r>
         <w:rPr>
-          <w:rFonts w:ascii="Helvetica Neue" w:eastAsia="Times New Roman" w:hAnsi="Helvetica Neue" w:cs="Times New Roman"/>
+          <w:rFonts w:ascii="Helvetica" w:eastAsia="Times New Roman" w:hAnsi="Helvetica" w:cs="Times New Roman"/>
           <w:color w:val="000000"/>
           <w:sz w:val="21"/>
           <w:szCs w:val="21"/>
@@ -124,7 +125,7 @@
       </w:r>
       <w:r>
         <w:rPr>
-          <w:rFonts w:ascii="Helvetica Neue" w:eastAsia="Times New Roman" w:hAnsi="Helvetica Neue" w:cs="Times New Roman"/>
+          <w:rFonts w:ascii="Helvetica" w:eastAsia="Times New Roman" w:hAnsi="Helvetica" w:cs="Times New Roman"/>
           <w:color w:val="000000"/>
           <w:sz w:val="21"/>
           <w:szCs w:val="21"/>
@@ -133,7 +134,7 @@
       </w:r>
       <w:r>
         <w:rPr>
-          <w:rFonts w:ascii="Helvetica Neue" w:eastAsia="Times New Roman" w:hAnsi="Helvetica Neue" w:cs="Times New Roman"/>
+          <w:rFonts w:ascii="Helvetica" w:eastAsia="Times New Roman" w:hAnsi="Helvetica" w:cs="Times New Roman"/>
           <w:color w:val="000000"/>
           <w:sz w:val="21"/>
           <w:szCs w:val="21"/>
@@ -142,7 +143,7 @@
       </w:r>
       <w:r>
         <w:rPr>
-          <w:rFonts w:ascii="Helvetica Neue" w:eastAsia="Times New Roman" w:hAnsi="Helvetica Neue" w:cs="Times New Roman"/>
+          <w:rFonts w:ascii="Helvetica" w:eastAsia="Times New Roman" w:hAnsi="Helvetica" w:cs="Times New Roman"/>
           <w:color w:val="000000"/>
           <w:sz w:val="21"/>
           <w:szCs w:val="21"/>
@@ -152,7 +153,7 @@
       <w:proofErr w:type="spellStart"/>
       <w:r>
         <w:rPr>
-          <w:rFonts w:ascii="Helvetica Neue" w:eastAsia="Times New Roman" w:hAnsi="Helvetica Neue" w:cs="Times New Roman"/>
+          <w:rFonts w:ascii="Helvetica" w:eastAsia="Times New Roman" w:hAnsi="Helvetica" w:cs="Times New Roman"/>
           <w:color w:val="000000"/>
           <w:sz w:val="21"/>
           <w:szCs w:val="21"/>
@@ -162,7 +163,7 @@
       <w:proofErr w:type="spellEnd"/>
       <w:r>
         <w:rPr>
-          <w:rFonts w:ascii="Helvetica Neue" w:eastAsia="Times New Roman" w:hAnsi="Helvetica Neue" w:cs="Times New Roman"/>
+          <w:rFonts w:ascii="Helvetica" w:eastAsia="Times New Roman" w:hAnsi="Helvetica" w:cs="Times New Roman"/>
           <w:color w:val="000000"/>
           <w:sz w:val="21"/>
           <w:szCs w:val="21"/>
@@ -171,7 +172,7 @@
       </w:r>
       <w:r>
         <w:rPr>
-          <w:rFonts w:ascii="Helvetica Neue" w:eastAsia="Times New Roman" w:hAnsi="Helvetica Neue" w:cs="Times New Roman"/>
+          <w:rFonts w:ascii="Helvetica" w:eastAsia="Times New Roman" w:hAnsi="Helvetica" w:cs="Times New Roman"/>
           <w:color w:val="000000"/>
           <w:sz w:val="21"/>
           <w:szCs w:val="21"/>
@@ -182,7 +183,7 @@
         <w:r>
           <w:rPr>
             <w:rStyle w:val="Hyperlink"/>
-            <w:rFonts w:ascii="Helvetica Neue" w:eastAsia="Times New Roman" w:hAnsi="Helvetica Neue" w:cs="Times New Roman"/>
+            <w:rFonts w:ascii="Helvetica" w:eastAsia="Times New Roman" w:hAnsi="Helvetica" w:cs="Times New Roman"/>
             <w:sz w:val="21"/>
             <w:szCs w:val="21"/>
           </w:rPr>
@@ -191,7 +192,7 @@
       </w:hyperlink>
       <w:r>
         <w:rPr>
-          <w:rFonts w:ascii="Helvetica Neue" w:eastAsia="Times New Roman" w:hAnsi="Helvetica Neue" w:cs="Times New Roman"/>
+          <w:rFonts w:ascii="Helvetica" w:eastAsia="Times New Roman" w:hAnsi="Helvetica" w:cs="Times New Roman"/>
           <w:color w:val="000000"/>
           <w:sz w:val="21"/>
           <w:szCs w:val="21"/>
@@ -204,7 +205,7 @@
         <w:shd w:val="clear" w:color="auto" w:fill="FFFFFF"/>
         <w:spacing w:before="240"/>
         <w:rPr>
-          <w:rFonts w:ascii="Helvetica Neue" w:eastAsia="Times New Roman" w:hAnsi="Helvetica Neue" w:cs="Times New Roman"/>
+          <w:rFonts w:ascii="Helvetica" w:eastAsia="Times New Roman" w:hAnsi="Helvetica" w:cs="Times New Roman"/>
           <w:color w:val="000000"/>
           <w:sz w:val="21"/>
           <w:szCs w:val="21"/>
@@ -212,7 +213,7 @@
       </w:pPr>
       <w:r>
         <w:rPr>
-          <w:rFonts w:ascii="Helvetica Neue" w:eastAsia="Times New Roman" w:hAnsi="Helvetica Neue" w:cs="Times New Roman"/>
+          <w:rFonts w:ascii="Helvetica" w:eastAsia="Times New Roman" w:hAnsi="Helvetica" w:cs="Times New Roman"/>
           <w:color w:val="000000"/>
           <w:sz w:val="21"/>
           <w:szCs w:val="21"/>
@@ -222,7 +223,7 @@
       <w:proofErr w:type="spellStart"/>
       <w:r>
         <w:rPr>
-          <w:rFonts w:ascii="Helvetica Neue" w:eastAsia="Times New Roman" w:hAnsi="Helvetica Neue" w:cs="Times New Roman"/>
+          <w:rFonts w:ascii="Helvetica" w:eastAsia="Times New Roman" w:hAnsi="Helvetica" w:cs="Times New Roman"/>
           <w:color w:val="000000"/>
           <w:sz w:val="21"/>
           <w:szCs w:val="21"/>
@@ -232,7 +233,7 @@
       <w:proofErr w:type="spellEnd"/>
       <w:r>
         <w:rPr>
-          <w:rFonts w:ascii="Helvetica Neue" w:eastAsia="Times New Roman" w:hAnsi="Helvetica Neue" w:cs="Times New Roman"/>
+          <w:rFonts w:ascii="Helvetica" w:eastAsia="Times New Roman" w:hAnsi="Helvetica" w:cs="Times New Roman"/>
           <w:color w:val="000000"/>
           <w:sz w:val="21"/>
           <w:szCs w:val="21"/>
@@ -242,7 +243,7 @@
       <w:proofErr w:type="spellStart"/>
       <w:r>
         <w:rPr>
-          <w:rFonts w:ascii="Helvetica Neue" w:eastAsia="Times New Roman" w:hAnsi="Helvetica Neue" w:cs="Times New Roman"/>
+          <w:rFonts w:ascii="Helvetica" w:eastAsia="Times New Roman" w:hAnsi="Helvetica" w:cs="Times New Roman"/>
           <w:color w:val="000000"/>
           <w:sz w:val="21"/>
           <w:szCs w:val="21"/>
@@ -252,7 +253,7 @@
       <w:proofErr w:type="spellEnd"/>
       <w:r>
         <w:rPr>
-          <w:rFonts w:ascii="Helvetica Neue" w:eastAsia="Times New Roman" w:hAnsi="Helvetica Neue" w:cs="Times New Roman"/>
+          <w:rFonts w:ascii="Helvetica" w:eastAsia="Times New Roman" w:hAnsi="Helvetica" w:cs="Times New Roman"/>
           <w:color w:val="000000"/>
           <w:sz w:val="21"/>
           <w:szCs w:val="21"/>
@@ -261,7 +262,7 @@
       </w:r>
       <w:r>
         <w:rPr>
-          <w:rFonts w:ascii="Helvetica Neue" w:eastAsia="Times New Roman" w:hAnsi="Helvetica Neue" w:cs="Times New Roman"/>
+          <w:rFonts w:ascii="Helvetica" w:eastAsia="Times New Roman" w:hAnsi="Helvetica" w:cs="Times New Roman"/>
           <w:color w:val="000000"/>
           <w:sz w:val="21"/>
           <w:szCs w:val="21"/>
@@ -269,14 +270,117 @@
         <w:t xml:space="preserve">  Light snacks will be provided.</w:t>
       </w:r>
     </w:p>
-    <w:p/>
+    <w:p>
+      <w:pPr>
+        <w:rPr>
+          <w:rFonts w:ascii="Helvetica" w:hAnsi="Helvetica"/>
+          <w:sz w:val="21"/>
+          <w:szCs w:val="21"/>
+        </w:rPr>
+      </w:pPr>
+    </w:p>
+    <w:p>
+      <w:pPr>
+        <w:rPr>
+          <w:rFonts w:ascii="Helvetica" w:hAnsi="Helvetica"/>
+          <w:sz w:val="21"/>
+          <w:szCs w:val="21"/>
+        </w:rPr>
+      </w:pPr>
+      <w:r>
+        <w:rPr>
+          <w:rFonts w:ascii="Helvetica" w:hAnsi="Helvetica"/>
+          <w:sz w:val="21"/>
+          <w:szCs w:val="21"/>
+        </w:rPr>
+        <w:t>This material is based in part on</w:t>
+      </w:r>
+      <w:r>
+        <w:rPr>
+          <w:rFonts w:ascii="Helvetica" w:hAnsi="Helvetica"/>
+          <w:sz w:val="21"/>
+          <w:szCs w:val="21"/>
+        </w:rPr>
+        <w:t xml:space="preserve"> </w:t>
+      </w:r>
+      <w:proofErr w:type="spellStart"/>
+      <w:r>
+        <w:rPr>
+          <w:rFonts w:ascii="Helvetica" w:hAnsi="Helvetica"/>
+          <w:sz w:val="21"/>
+          <w:szCs w:val="21"/>
+        </w:rPr>
+        <w:t>on</w:t>
+      </w:r>
+      <w:proofErr w:type="spellEnd"/>
+      <w:r>
+        <w:rPr>
+          <w:rFonts w:ascii="Helvetica" w:hAnsi="Helvetica"/>
+          <w:sz w:val="21"/>
+          <w:szCs w:val="21"/>
+        </w:rPr>
+        <w:t xml:space="preserve"> </w:t>
+      </w:r>
+      <w:hyperlink r:id="rId5" w:history="1">
+        <w:r>
+          <w:rPr>
+            <w:rStyle w:val="Hyperlink"/>
+            <w:rFonts w:ascii="Helvetica" w:hAnsi="Helvetica"/>
+            <w:sz w:val="21"/>
+            <w:szCs w:val="21"/>
+          </w:rPr>
+          <w:t>https://cs4all.cs.unm.edu/cs108.html</w:t>
+        </w:r>
+      </w:hyperlink>
+      <w:r>
+        <w:rPr>
+          <w:rFonts w:ascii="Helvetica" w:hAnsi="Helvetica"/>
+          <w:sz w:val="21"/>
+          <w:szCs w:val="21"/>
+        </w:rPr>
+        <w:t xml:space="preserve">  and on </w:t>
+      </w:r>
+    </w:p>
+    <w:p>
+      <w:pPr>
+        <w:rPr>
+          <w:rFonts w:ascii="Helvetica" w:hAnsi="Helvetica"/>
+          <w:sz w:val="21"/>
+          <w:szCs w:val="21"/>
+        </w:rPr>
+      </w:pPr>
+      <w:hyperlink r:id="rId6" w:history="1">
+        <w:r>
+          <w:rPr>
+            <w:rStyle w:val="Hyperlink"/>
+            <w:rFonts w:ascii="Helvetica" w:hAnsi="Helvetica"/>
+            <w:sz w:val="21"/>
+            <w:szCs w:val="21"/>
+          </w:rPr>
+          <w:t>https://mesa.readthedocs.io/en/stable/tutorials/intro_tutorial.html</w:t>
+        </w:r>
+      </w:hyperlink>
+    </w:p>
+    <w:p>
+      <w:pPr>
+        <w:rPr>
+          <w:rFonts w:ascii="Helvetica" w:hAnsi="Helvetica"/>
+          <w:sz w:val="21"/>
+          <w:szCs w:val="21"/>
+        </w:rPr>
+      </w:pPr>
+    </w:p>
     <w:p>
       <w:pPr>
         <w:keepNext/>
         <w:jc w:val="center"/>
+        <w:rPr>
+          <w:rFonts w:ascii="Helvetica" w:hAnsi="Helvetica"/>
+        </w:rPr>
       </w:pPr>
       <w:r>
         <w:rPr>
+          <w:rFonts w:ascii="Helvetica" w:hAnsi="Helvetica"/>
           <w:noProof/>
         </w:rPr>
         <w:drawing>
@@ -295,7 +399,7 @@
                     <pic:cNvPicPr/>
                   </pic:nvPicPr>
                   <pic:blipFill>
-                    <a:blip r:embed="rId5" cstate="print">
+                    <a:blip r:embed="rId7" cstate="print">
                       <a:extLst>
                         <a:ext uri="{28A0092B-C50C-407E-A947-70E740481C1C}">
                           <a14:useLocalDpi xmlns:a14="http://schemas.microsoft.com/office/drawing/2010/main" val="0"/>
@@ -327,6 +431,7 @@
         <w:pStyle w:val="Caption"/>
         <w:jc w:val="center"/>
         <w:rPr>
+          <w:rFonts w:ascii="Helvetica" w:hAnsi="Helvetica"/>
           <w:color w:val="000000" w:themeColor="text1"/>
           <w:sz w:val="22"/>
           <w:szCs w:val="22"/>
@@ -334,6 +439,7 @@
       </w:pPr>
       <w:r>
         <w:rPr>
+          <w:rFonts w:ascii="Helvetica" w:hAnsi="Helvetica"/>
           <w:color w:val="000000" w:themeColor="text1"/>
           <w:sz w:val="22"/>
           <w:szCs w:val="22"/>
@@ -342,6 +448,7 @@
       </w:r>
       <w:r>
         <w:rPr>
+          <w:rFonts w:ascii="Helvetica" w:hAnsi="Helvetica"/>
           <w:color w:val="000000" w:themeColor="text1"/>
           <w:sz w:val="22"/>
           <w:szCs w:val="22"/>
@@ -350,6 +457,7 @@
       </w:r>
       <w:r>
         <w:rPr>
+          <w:rFonts w:ascii="Helvetica" w:hAnsi="Helvetica"/>
           <w:color w:val="000000" w:themeColor="text1"/>
           <w:sz w:val="22"/>
           <w:szCs w:val="22"/>
@@ -358,6 +466,7 @@
       </w:r>
       <w:r>
         <w:rPr>
+          <w:rFonts w:ascii="Helvetica" w:hAnsi="Helvetica"/>
           <w:color w:val="000000" w:themeColor="text1"/>
           <w:sz w:val="22"/>
           <w:szCs w:val="22"/>
@@ -366,6 +475,7 @@
       </w:r>
       <w:r>
         <w:rPr>
+          <w:rFonts w:ascii="Helvetica" w:hAnsi="Helvetica"/>
           <w:noProof/>
           <w:color w:val="000000" w:themeColor="text1"/>
           <w:sz w:val="22"/>
@@ -375,6 +485,7 @@
       </w:r>
       <w:r>
         <w:rPr>
+          <w:rFonts w:ascii="Helvetica" w:hAnsi="Helvetica"/>
           <w:color w:val="000000" w:themeColor="text1"/>
           <w:sz w:val="22"/>
           <w:szCs w:val="22"/>
@@ -383,6 +494,7 @@
       </w:r>
       <w:r>
         <w:rPr>
+          <w:rFonts w:ascii="Helvetica" w:hAnsi="Helvetica"/>
           <w:color w:val="000000" w:themeColor="text1"/>
           <w:sz w:val="22"/>
           <w:szCs w:val="22"/>
@@ -393,198 +505,207 @@
     <w:p>
       <w:pPr>
         <w:jc w:val="center"/>
-      </w:pPr>
-    </w:p>
-    <w:p/>
-    <w:p>
-      <w:pPr>
-        <w:rPr>
-          <w:rFonts w:ascii="Aptos" w:hAnsi="Aptos"/>
-          <w:color w:val="000000"/>
-          <w:sz w:val="22"/>
-          <w:szCs w:val="22"/>
-        </w:rPr>
-      </w:pPr>
-      <w:r>
-        <w:rPr>
-          <w:rFonts w:ascii="Aptos" w:hAnsi="Aptos"/>
-          <w:b/>
-          <w:bCs/>
-          <w:color w:val="000000"/>
-          <w:sz w:val="22"/>
-          <w:szCs w:val="22"/>
-        </w:rPr>
-        <w:t>Date and Time:</w:t>
-      </w:r>
-      <w:r>
-        <w:rPr>
-          <w:rFonts w:ascii="Aptos" w:hAnsi="Aptos"/>
-          <w:color w:val="000000"/>
-          <w:sz w:val="22"/>
-          <w:szCs w:val="22"/>
-        </w:rPr>
-        <w:t xml:space="preserve">  Tuesday, </w:t>
-      </w:r>
-      <w:r>
-        <w:rPr>
-          <w:rFonts w:ascii="Aptos" w:hAnsi="Aptos"/>
-          <w:color w:val="000000"/>
-          <w:sz w:val="22"/>
-          <w:szCs w:val="22"/>
-        </w:rPr>
-        <w:t>April 30</w:t>
-      </w:r>
-      <w:r>
-        <w:rPr>
-          <w:rFonts w:ascii="Aptos" w:hAnsi="Aptos"/>
-          <w:color w:val="000000"/>
-          <w:sz w:val="22"/>
-          <w:szCs w:val="22"/>
-        </w:rPr>
-        <w:t xml:space="preserve"> from 6</w:t>
-      </w:r>
-      <w:r>
-        <w:rPr>
-          <w:rFonts w:ascii="Aptos" w:hAnsi="Aptos"/>
-          <w:color w:val="000000"/>
-          <w:sz w:val="22"/>
-          <w:szCs w:val="22"/>
-        </w:rPr>
-        <w:t>:00</w:t>
-      </w:r>
-      <w:r>
-        <w:rPr>
-          <w:rFonts w:ascii="Aptos" w:hAnsi="Aptos"/>
-          <w:color w:val="000000"/>
-          <w:sz w:val="22"/>
-          <w:szCs w:val="22"/>
-        </w:rPr>
-        <w:t>pm until 8:</w:t>
-      </w:r>
-      <w:r>
-        <w:rPr>
-          <w:rFonts w:ascii="Aptos" w:hAnsi="Aptos"/>
-          <w:color w:val="000000"/>
-          <w:sz w:val="22"/>
-          <w:szCs w:val="22"/>
-        </w:rPr>
-        <w:t>0</w:t>
-      </w:r>
-      <w:r>
-        <w:rPr>
-          <w:rFonts w:ascii="Aptos" w:hAnsi="Aptos"/>
-          <w:color w:val="000000"/>
-          <w:sz w:val="22"/>
-          <w:szCs w:val="22"/>
-        </w:rPr>
-        <w:t xml:space="preserve">0pm, </w:t>
-      </w:r>
-      <w:r>
-        <w:rPr>
-          <w:rFonts w:ascii="Aptos" w:hAnsi="Aptos"/>
-          <w:color w:val="000000"/>
-          <w:sz w:val="22"/>
-          <w:szCs w:val="22"/>
-        </w:rPr>
-        <w:t>DSH 141</w:t>
-      </w:r>
-    </w:p>
-    <w:p>
-      <w:pPr>
-        <w:rPr>
-          <w:rFonts w:ascii="Aptos" w:hAnsi="Aptos"/>
-          <w:color w:val="000000"/>
-          <w:sz w:val="22"/>
-          <w:szCs w:val="22"/>
+        <w:rPr>
+          <w:rFonts w:ascii="Helvetica" w:hAnsi="Helvetica"/>
         </w:rPr>
       </w:pPr>
     </w:p>
     <w:p>
       <w:pPr>
         <w:rPr>
-          <w:rFonts w:ascii="Aptos" w:hAnsi="Aptos"/>
-          <w:color w:val="000000"/>
-          <w:sz w:val="22"/>
-          <w:szCs w:val="22"/>
+          <w:rFonts w:ascii="Helvetica" w:hAnsi="Helvetica"/>
         </w:rPr>
       </w:pPr>
-      <w:r>
-        <w:rPr>
-          <w:rFonts w:ascii="Aptos" w:hAnsi="Aptos"/>
+    </w:p>
+    <w:p>
+      <w:pPr>
+        <w:rPr>
+          <w:rFonts w:ascii="Helvetica" w:hAnsi="Helvetica"/>
+          <w:color w:val="000000"/>
+          <w:sz w:val="21"/>
+          <w:szCs w:val="21"/>
+        </w:rPr>
+      </w:pPr>
+      <w:r>
+        <w:rPr>
+          <w:rFonts w:ascii="Helvetica" w:hAnsi="Helvetica"/>
           <w:b/>
           <w:bCs/>
           <w:color w:val="000000"/>
-          <w:sz w:val="22"/>
-          <w:szCs w:val="22"/>
+          <w:sz w:val="21"/>
+          <w:szCs w:val="21"/>
+        </w:rPr>
+        <w:t>Date and Time:</w:t>
+      </w:r>
+      <w:r>
+        <w:rPr>
+          <w:rFonts w:ascii="Helvetica" w:hAnsi="Helvetica"/>
+          <w:color w:val="000000"/>
+          <w:sz w:val="21"/>
+          <w:szCs w:val="21"/>
+        </w:rPr>
+        <w:t xml:space="preserve">  Tuesday, </w:t>
+      </w:r>
+      <w:r>
+        <w:rPr>
+          <w:rFonts w:ascii="Helvetica" w:hAnsi="Helvetica"/>
+          <w:color w:val="000000"/>
+          <w:sz w:val="21"/>
+          <w:szCs w:val="21"/>
+        </w:rPr>
+        <w:t>April 30</w:t>
+      </w:r>
+      <w:r>
+        <w:rPr>
+          <w:rFonts w:ascii="Helvetica" w:hAnsi="Helvetica"/>
+          <w:color w:val="000000"/>
+          <w:sz w:val="21"/>
+          <w:szCs w:val="21"/>
+        </w:rPr>
+        <w:t xml:space="preserve"> from 6</w:t>
+      </w:r>
+      <w:r>
+        <w:rPr>
+          <w:rFonts w:ascii="Helvetica" w:hAnsi="Helvetica"/>
+          <w:color w:val="000000"/>
+          <w:sz w:val="21"/>
+          <w:szCs w:val="21"/>
+        </w:rPr>
+        <w:t>:00</w:t>
+      </w:r>
+      <w:r>
+        <w:rPr>
+          <w:rFonts w:ascii="Helvetica" w:hAnsi="Helvetica"/>
+          <w:color w:val="000000"/>
+          <w:sz w:val="21"/>
+          <w:szCs w:val="21"/>
+        </w:rPr>
+        <w:t>pm until 8:</w:t>
+      </w:r>
+      <w:r>
+        <w:rPr>
+          <w:rFonts w:ascii="Helvetica" w:hAnsi="Helvetica"/>
+          <w:color w:val="000000"/>
+          <w:sz w:val="21"/>
+          <w:szCs w:val="21"/>
+        </w:rPr>
+        <w:t>0</w:t>
+      </w:r>
+      <w:r>
+        <w:rPr>
+          <w:rFonts w:ascii="Helvetica" w:hAnsi="Helvetica"/>
+          <w:color w:val="000000"/>
+          <w:sz w:val="21"/>
+          <w:szCs w:val="21"/>
+        </w:rPr>
+        <w:t xml:space="preserve">0pm, </w:t>
+      </w:r>
+      <w:r>
+        <w:rPr>
+          <w:rFonts w:ascii="Helvetica" w:hAnsi="Helvetica"/>
+          <w:color w:val="000000"/>
+          <w:sz w:val="21"/>
+          <w:szCs w:val="21"/>
+        </w:rPr>
+        <w:t>DSH 141</w:t>
+      </w:r>
+    </w:p>
+    <w:p>
+      <w:pPr>
+        <w:rPr>
+          <w:rFonts w:ascii="Helvetica" w:hAnsi="Helvetica"/>
+          <w:color w:val="000000"/>
+          <w:sz w:val="21"/>
+          <w:szCs w:val="21"/>
+        </w:rPr>
+      </w:pPr>
+    </w:p>
+    <w:p>
+      <w:pPr>
+        <w:rPr>
+          <w:rFonts w:ascii="Helvetica" w:hAnsi="Helvetica"/>
+          <w:color w:val="000000"/>
+          <w:sz w:val="21"/>
+          <w:szCs w:val="21"/>
+        </w:rPr>
+      </w:pPr>
+      <w:r>
+        <w:rPr>
+          <w:rFonts w:ascii="Helvetica" w:hAnsi="Helvetica"/>
+          <w:b/>
+          <w:bCs/>
+          <w:color w:val="000000"/>
+          <w:sz w:val="21"/>
+          <w:szCs w:val="21"/>
         </w:rPr>
         <w:t>Questions:</w:t>
       </w:r>
       <w:r>
         <w:rPr>
-          <w:rFonts w:ascii="Aptos" w:hAnsi="Aptos"/>
-          <w:color w:val="000000"/>
-          <w:sz w:val="22"/>
-          <w:szCs w:val="22"/>
+          <w:rFonts w:ascii="Helvetica" w:hAnsi="Helvetica"/>
+          <w:color w:val="000000"/>
+          <w:sz w:val="21"/>
+          <w:szCs w:val="21"/>
         </w:rPr>
         <w:t xml:space="preserve"> Profs. Amanda </w:t>
       </w:r>
       <w:proofErr w:type="spellStart"/>
       <w:r>
         <w:rPr>
-          <w:rFonts w:ascii="Aptos" w:hAnsi="Aptos"/>
-          <w:color w:val="000000"/>
-          <w:sz w:val="22"/>
-          <w:szCs w:val="22"/>
+          <w:rFonts w:ascii="Helvetica" w:hAnsi="Helvetica"/>
+          <w:color w:val="000000"/>
+          <w:sz w:val="21"/>
+          <w:szCs w:val="21"/>
         </w:rPr>
         <w:t>Bienz</w:t>
       </w:r>
       <w:proofErr w:type="spellEnd"/>
       <w:r>
         <w:rPr>
-          <w:rFonts w:ascii="Aptos" w:hAnsi="Aptos"/>
-          <w:color w:val="000000"/>
-          <w:sz w:val="22"/>
-          <w:szCs w:val="22"/>
+          <w:rFonts w:ascii="Helvetica" w:hAnsi="Helvetica"/>
+          <w:color w:val="000000"/>
+          <w:sz w:val="21"/>
+          <w:szCs w:val="21"/>
         </w:rPr>
         <w:t xml:space="preserve"> (</w:t>
       </w:r>
-      <w:hyperlink r:id="rId6" w:history="1">
+      <w:hyperlink r:id="rId8" w:history="1">
         <w:r>
           <w:rPr>
             <w:rStyle w:val="Hyperlink"/>
-            <w:rFonts w:ascii="Aptos" w:hAnsi="Aptos"/>
-            <w:sz w:val="22"/>
-            <w:szCs w:val="22"/>
+            <w:rFonts w:ascii="Helvetica" w:hAnsi="Helvetica"/>
+            <w:sz w:val="21"/>
+            <w:szCs w:val="21"/>
           </w:rPr>
           <w:t>bienz@cs.unm.edu</w:t>
         </w:r>
       </w:hyperlink>
       <w:r>
         <w:rPr>
-          <w:rFonts w:ascii="Aptos" w:hAnsi="Aptos"/>
-          <w:color w:val="000000"/>
-          <w:sz w:val="22"/>
-          <w:szCs w:val="22"/>
+          <w:rFonts w:ascii="Helvetica" w:hAnsi="Helvetica"/>
+          <w:color w:val="000000"/>
+          <w:sz w:val="21"/>
+          <w:szCs w:val="21"/>
         </w:rPr>
         <w:t>) and Jacob Schroder (</w:t>
       </w:r>
-      <w:hyperlink r:id="rId7" w:history="1">
+      <w:hyperlink r:id="rId9" w:history="1">
         <w:r>
           <w:rPr>
             <w:rStyle w:val="Hyperlink"/>
-            <w:rFonts w:ascii="Aptos" w:hAnsi="Aptos"/>
-            <w:sz w:val="22"/>
-            <w:szCs w:val="22"/>
+            <w:rFonts w:ascii="Helvetica" w:hAnsi="Helvetica"/>
+            <w:sz w:val="21"/>
+            <w:szCs w:val="21"/>
           </w:rPr>
           <w:t>jbschroder@unm.edu</w:t>
         </w:r>
       </w:hyperlink>
       <w:r>
         <w:rPr>
-          <w:rFonts w:ascii="Aptos" w:hAnsi="Aptos"/>
-          <w:color w:val="000000"/>
-          <w:sz w:val="22"/>
-          <w:szCs w:val="22"/>
+          <w:rFonts w:ascii="Helvetica" w:hAnsi="Helvetica"/>
+          <w:color w:val="000000"/>
+          <w:sz w:val="21"/>
+          <w:szCs w:val="21"/>
         </w:rPr>
         <w:t>)</w:t>
       </w:r>
@@ -1016,6 +1137,7 @@
   <w:style w:type="character" w:default="1" w:styleId="DefaultParagraphFont">
     <w:name w:val="Default Paragraph Font"/>
     <w:uiPriority w:val="1"/>
+    <w:semiHidden/>
     <w:unhideWhenUsed/>
   </w:style>
   <w:style w:type="table" w:default="1" w:styleId="TableNormal">

</xml_diff>